<commit_message>
test sql values + concert creation
</commit_message>
<xml_diff>
--- a/minimum cardinality.docx
+++ b/minimum cardinality.docx
@@ -1175,8 +1175,6 @@
                 <w:lang w:val="en-US"/>
               </w:rPr>
             </w:pPr>
-            <w:bookmarkStart w:id="0" w:name="_GoBack"/>
-            <w:bookmarkEnd w:id="0"/>
             <w:r>
               <w:rPr>
                 <w:lang w:val="en-US"/>
@@ -1513,19 +1511,7 @@
               <w:jc w:val="center"/>
             </w:pPr>
             <w:r>
-              <w:t>Одновременная вставка</w:t>
-            </w:r>
-            <w:r>
-              <w:t xml:space="preserve"> хотя бы одной</w:t>
-            </w:r>
-            <w:r>
-              <w:t xml:space="preserve"> запис</w:t>
-            </w:r>
-            <w:r>
-              <w:t>и</w:t>
-            </w:r>
-            <w:r>
-              <w:t xml:space="preserve"> в дочернюю таблицу</w:t>
+              <w:t>Одновременная вставка хотя бы одной записи в дочернюю таблицу</w:t>
             </w:r>
           </w:p>
         </w:tc>
@@ -1699,6 +1685,729 @@
     <w:p>
       <w:pPr>
         <w:pStyle w:val="a3"/>
+        <w:rPr>
+          <w:lang w:val="en-US"/>
+        </w:rPr>
+      </w:pPr>
+    </w:p>
+    <w:p>
+      <w:pPr>
+        <w:spacing w:line="276" w:lineRule="auto"/>
+        <w:ind w:firstLine="0"/>
+        <w:jc w:val="left"/>
+        <w:rPr>
+          <w:bCs/>
+          <w:i/>
+          <w:szCs w:val="18"/>
+        </w:rPr>
+      </w:pPr>
+      <w:r>
+        <w:br w:type="page"/>
+      </w:r>
+    </w:p>
+    <w:p>
+      <w:pPr>
+        <w:pStyle w:val="aa"/>
+        <w:keepNext/>
+      </w:pPr>
+      <w:r>
+        <w:lastRenderedPageBreak/>
+        <w:t xml:space="preserve">Таблица </w:t>
+      </w:r>
+      <w:r>
+        <w:fldChar w:fldCharType="begin"/>
+      </w:r>
+      <w:r>
+        <w:instrText xml:space="preserve"> SEQ Таблица \* ARABIC </w:instrText>
+      </w:r>
+      <w:r>
+        <w:fldChar w:fldCharType="separate"/>
+      </w:r>
+      <w:r>
+        <w:rPr>
+          <w:noProof/>
+        </w:rPr>
+        <w:t>6</w:t>
+      </w:r>
+      <w:r>
+        <w:fldChar w:fldCharType="end"/>
+      </w:r>
+      <w:r>
+        <w:rPr>
+          <w:lang w:val="en-US"/>
+        </w:rPr>
+        <w:t xml:space="preserve"> -</w:t>
+      </w:r>
+      <w:r>
+        <w:rPr>
+          <w:noProof/>
+        </w:rPr>
+        <w:t xml:space="preserve"> </w:t>
+      </w:r>
+      <w:r>
+        <w:rPr>
+          <w:noProof/>
+          <w:lang w:val="en-US"/>
+        </w:rPr>
+        <w:t>Concert - BandConcertInt</w:t>
+      </w:r>
+    </w:p>
+    <w:tbl>
+      <w:tblPr>
+        <w:tblStyle w:val="a9"/>
+        <w:tblW w:w="0" w:type="auto"/>
+        <w:tblInd w:w="851" w:type="dxa"/>
+        <w:tblLook w:val="04A0" w:firstRow="1" w:lastRow="0" w:firstColumn="1" w:lastColumn="0" w:noHBand="0" w:noVBand="1"/>
+      </w:tblPr>
+      <w:tblGrid>
+        <w:gridCol w:w="3374"/>
+        <w:gridCol w:w="3224"/>
+        <w:gridCol w:w="3224"/>
+      </w:tblGrid>
+      <w:tr>
+        <w:trPr>
+          <w:trHeight w:val="542"/>
+        </w:trPr>
+        <w:tc>
+          <w:tcPr>
+            <w:tcW w:w="3374" w:type="dxa"/>
+            <w:shd w:val="clear" w:color="auto" w:fill="D9D9D9" w:themeFill="background1" w:themeFillShade="D9"/>
+            <w:vAlign w:val="center"/>
+          </w:tcPr>
+          <w:p>
+            <w:pPr>
+              <w:pStyle w:val="a3"/>
+              <w:ind w:left="0"/>
+              <w:jc w:val="center"/>
+            </w:pPr>
+            <w:r>
+              <w:t>Операция</w:t>
+            </w:r>
+          </w:p>
+        </w:tc>
+        <w:tc>
+          <w:tcPr>
+            <w:tcW w:w="3224" w:type="dxa"/>
+            <w:shd w:val="clear" w:color="auto" w:fill="D9D9D9" w:themeFill="background1" w:themeFillShade="D9"/>
+            <w:vAlign w:val="center"/>
+          </w:tcPr>
+          <w:p>
+            <w:pPr>
+              <w:pStyle w:val="a3"/>
+              <w:ind w:left="0"/>
+              <w:jc w:val="center"/>
+              <w:rPr>
+                <w:lang w:val="en-US"/>
+              </w:rPr>
+            </w:pPr>
+            <w:r>
+              <w:t xml:space="preserve">Действие над </w:t>
+            </w:r>
+            <w:r>
+              <w:rPr>
+                <w:lang w:val="en-US"/>
+              </w:rPr>
+              <w:t>Concert</w:t>
+            </w:r>
+          </w:p>
+        </w:tc>
+        <w:tc>
+          <w:tcPr>
+            <w:tcW w:w="3224" w:type="dxa"/>
+            <w:shd w:val="clear" w:color="auto" w:fill="D9D9D9" w:themeFill="background1" w:themeFillShade="D9"/>
+            <w:vAlign w:val="center"/>
+          </w:tcPr>
+          <w:p>
+            <w:pPr>
+              <w:pStyle w:val="a3"/>
+              <w:ind w:left="0"/>
+              <w:jc w:val="center"/>
+            </w:pPr>
+            <w:r>
+              <w:t xml:space="preserve">Действие над </w:t>
+            </w:r>
+            <w:proofErr w:type="spellStart"/>
+            <w:r>
+              <w:rPr>
+                <w:lang w:val="en-US"/>
+              </w:rPr>
+              <w:t>BandConcertInt</w:t>
+            </w:r>
+            <w:proofErr w:type="spellEnd"/>
+          </w:p>
+        </w:tc>
+      </w:tr>
+      <w:tr>
+        <w:trPr>
+          <w:trHeight w:val="542"/>
+        </w:trPr>
+        <w:tc>
+          <w:tcPr>
+            <w:tcW w:w="3374" w:type="dxa"/>
+            <w:shd w:val="clear" w:color="auto" w:fill="D9D9D9" w:themeFill="background1" w:themeFillShade="D9"/>
+            <w:vAlign w:val="center"/>
+          </w:tcPr>
+          <w:p>
+            <w:pPr>
+              <w:pStyle w:val="a3"/>
+              <w:ind w:left="0"/>
+              <w:jc w:val="center"/>
+            </w:pPr>
+            <w:r>
+              <w:t>Вставка</w:t>
+            </w:r>
+          </w:p>
+        </w:tc>
+        <w:tc>
+          <w:tcPr>
+            <w:tcW w:w="3224" w:type="dxa"/>
+            <w:vAlign w:val="center"/>
+          </w:tcPr>
+          <w:p>
+            <w:pPr>
+              <w:pStyle w:val="a3"/>
+              <w:ind w:left="0"/>
+              <w:jc w:val="center"/>
+              <w:rPr>
+                <w:lang w:val="en-US"/>
+              </w:rPr>
+            </w:pPr>
+            <w:r>
+              <w:rPr>
+                <w:lang w:val="en-US"/>
+              </w:rPr>
+              <w:t>-</w:t>
+            </w:r>
+          </w:p>
+        </w:tc>
+        <w:tc>
+          <w:tcPr>
+            <w:tcW w:w="3224" w:type="dxa"/>
+            <w:vAlign w:val="center"/>
+          </w:tcPr>
+          <w:p>
+            <w:pPr>
+              <w:pStyle w:val="a3"/>
+              <w:ind w:left="0"/>
+              <w:jc w:val="center"/>
+            </w:pPr>
+            <w:r>
+              <w:t xml:space="preserve">Ограничение ссылочной целостности + </w:t>
+            </w:r>
+            <w:proofErr w:type="spellStart"/>
+            <w:r>
+              <w:rPr>
+                <w:lang w:val="en-US"/>
+              </w:rPr>
+              <w:t>Concert</w:t>
+            </w:r>
+            <w:r>
+              <w:rPr>
+                <w:lang w:val="en-US"/>
+              </w:rPr>
+              <w:t>ID</w:t>
+            </w:r>
+            <w:proofErr w:type="spellEnd"/>
+            <w:r>
+              <w:t xml:space="preserve"> </w:t>
+            </w:r>
+            <w:r>
+              <w:rPr>
+                <w:lang w:val="en-US"/>
+              </w:rPr>
+              <w:t>NOT</w:t>
+            </w:r>
+            <w:r>
+              <w:t xml:space="preserve"> </w:t>
+            </w:r>
+            <w:r>
+              <w:rPr>
+                <w:lang w:val="en-US"/>
+              </w:rPr>
+              <w:t>NULL</w:t>
+            </w:r>
+            <w:r>
+              <w:t xml:space="preserve"> (</w:t>
+            </w:r>
+            <w:r>
+              <w:t>внешний ключ)</w:t>
+            </w:r>
+          </w:p>
+        </w:tc>
+      </w:tr>
+      <w:tr>
+        <w:trPr>
+          <w:trHeight w:val="542"/>
+        </w:trPr>
+        <w:tc>
+          <w:tcPr>
+            <w:tcW w:w="3374" w:type="dxa"/>
+            <w:shd w:val="clear" w:color="auto" w:fill="D9D9D9" w:themeFill="background1" w:themeFillShade="D9"/>
+            <w:vAlign w:val="center"/>
+          </w:tcPr>
+          <w:p>
+            <w:pPr>
+              <w:pStyle w:val="a3"/>
+              <w:ind w:left="0"/>
+              <w:jc w:val="center"/>
+            </w:pPr>
+            <w:r>
+              <w:t>Изменение ключа (первичного/внешнего)</w:t>
+            </w:r>
+          </w:p>
+        </w:tc>
+        <w:tc>
+          <w:tcPr>
+            <w:tcW w:w="3224" w:type="dxa"/>
+            <w:vAlign w:val="center"/>
+          </w:tcPr>
+          <w:p>
+            <w:pPr>
+              <w:pStyle w:val="a3"/>
+              <w:ind w:left="0"/>
+              <w:jc w:val="center"/>
+            </w:pPr>
+            <w:r>
+              <w:t xml:space="preserve">Запрет </w:t>
+            </w:r>
+          </w:p>
+        </w:tc>
+        <w:tc>
+          <w:tcPr>
+            <w:tcW w:w="3224" w:type="dxa"/>
+            <w:vAlign w:val="center"/>
+          </w:tcPr>
+          <w:p>
+            <w:pPr>
+              <w:pStyle w:val="a3"/>
+              <w:ind w:left="0"/>
+              <w:jc w:val="center"/>
+            </w:pPr>
+            <w:r>
+              <w:t>Запрет</w:t>
+            </w:r>
+          </w:p>
+        </w:tc>
+      </w:tr>
+      <w:tr>
+        <w:trPr>
+          <w:trHeight w:val="542"/>
+        </w:trPr>
+        <w:tc>
+          <w:tcPr>
+            <w:tcW w:w="3374" w:type="dxa"/>
+            <w:shd w:val="clear" w:color="auto" w:fill="D9D9D9" w:themeFill="background1" w:themeFillShade="D9"/>
+            <w:vAlign w:val="center"/>
+          </w:tcPr>
+          <w:p>
+            <w:pPr>
+              <w:pStyle w:val="a3"/>
+              <w:ind w:left="0"/>
+              <w:jc w:val="center"/>
+            </w:pPr>
+            <w:r>
+              <w:t>Удаление</w:t>
+            </w:r>
+          </w:p>
+        </w:tc>
+        <w:tc>
+          <w:tcPr>
+            <w:tcW w:w="3224" w:type="dxa"/>
+            <w:vAlign w:val="center"/>
+          </w:tcPr>
+          <w:p>
+            <w:pPr>
+              <w:pStyle w:val="a3"/>
+              <w:ind w:left="0"/>
+              <w:jc w:val="center"/>
+            </w:pPr>
+            <w:r>
+              <w:t>Каскадное удаление</w:t>
+            </w:r>
+          </w:p>
+        </w:tc>
+        <w:tc>
+          <w:tcPr>
+            <w:tcW w:w="3224" w:type="dxa"/>
+            <w:vAlign w:val="center"/>
+          </w:tcPr>
+          <w:p>
+            <w:pPr>
+              <w:pStyle w:val="a3"/>
+              <w:ind w:left="0"/>
+              <w:jc w:val="center"/>
+              <w:rPr>
+                <w:lang w:val="en-US"/>
+              </w:rPr>
+            </w:pPr>
+            <w:r>
+              <w:rPr>
+                <w:lang w:val="en-US"/>
+              </w:rPr>
+              <w:t>-</w:t>
+            </w:r>
+          </w:p>
+        </w:tc>
+      </w:tr>
+    </w:tbl>
+    <w:p>
+      <w:pPr>
+        <w:pStyle w:val="a3"/>
+        <w:rPr>
+          <w:lang w:val="en-US"/>
+        </w:rPr>
+      </w:pPr>
+    </w:p>
+    <w:p>
+      <w:pPr>
+        <w:pStyle w:val="aa"/>
+        <w:keepNext/>
+      </w:pPr>
+      <w:r>
+        <w:t xml:space="preserve">Таблица </w:t>
+      </w:r>
+      <w:r>
+        <w:fldChar w:fldCharType="begin"/>
+      </w:r>
+      <w:r>
+        <w:instrText xml:space="preserve"> SEQ Таблица \* ARABIC </w:instrText>
+      </w:r>
+      <w:r>
+        <w:fldChar w:fldCharType="separate"/>
+      </w:r>
+      <w:r>
+        <w:rPr>
+          <w:noProof/>
+        </w:rPr>
+        <w:t>7</w:t>
+      </w:r>
+      <w:r>
+        <w:fldChar w:fldCharType="end"/>
+      </w:r>
+      <w:r>
+        <w:rPr>
+          <w:lang w:val="en-US"/>
+        </w:rPr>
+        <w:t xml:space="preserve">- Band - </w:t>
+      </w:r>
+      <w:proofErr w:type="spellStart"/>
+      <w:r>
+        <w:rPr>
+          <w:lang w:val="en-US"/>
+        </w:rPr>
+        <w:t>BandConcertInt</w:t>
+      </w:r>
+      <w:proofErr w:type="spellEnd"/>
+    </w:p>
+    <w:tbl>
+      <w:tblPr>
+        <w:tblStyle w:val="a9"/>
+        <w:tblW w:w="0" w:type="auto"/>
+        <w:tblInd w:w="851" w:type="dxa"/>
+        <w:tblLook w:val="04A0" w:firstRow="1" w:lastRow="0" w:firstColumn="1" w:lastColumn="0" w:noHBand="0" w:noVBand="1"/>
+      </w:tblPr>
+      <w:tblGrid>
+        <w:gridCol w:w="3374"/>
+        <w:gridCol w:w="3224"/>
+        <w:gridCol w:w="3224"/>
+      </w:tblGrid>
+      <w:tr>
+        <w:trPr>
+          <w:trHeight w:val="542"/>
+        </w:trPr>
+        <w:tc>
+          <w:tcPr>
+            <w:tcW w:w="3374" w:type="dxa"/>
+            <w:shd w:val="clear" w:color="auto" w:fill="D9D9D9" w:themeFill="background1" w:themeFillShade="D9"/>
+            <w:vAlign w:val="center"/>
+          </w:tcPr>
+          <w:p>
+            <w:pPr>
+              <w:pStyle w:val="a3"/>
+              <w:ind w:left="0"/>
+              <w:jc w:val="center"/>
+            </w:pPr>
+            <w:r>
+              <w:t>Операция</w:t>
+            </w:r>
+          </w:p>
+        </w:tc>
+        <w:tc>
+          <w:tcPr>
+            <w:tcW w:w="3224" w:type="dxa"/>
+            <w:shd w:val="clear" w:color="auto" w:fill="D9D9D9" w:themeFill="background1" w:themeFillShade="D9"/>
+            <w:vAlign w:val="center"/>
+          </w:tcPr>
+          <w:p>
+            <w:pPr>
+              <w:pStyle w:val="a3"/>
+              <w:ind w:left="0"/>
+              <w:jc w:val="center"/>
+              <w:rPr>
+                <w:lang w:val="en-US"/>
+              </w:rPr>
+            </w:pPr>
+            <w:r>
+              <w:t xml:space="preserve">Действие над </w:t>
+            </w:r>
+            <w:r>
+              <w:rPr>
+                <w:lang w:val="en-US"/>
+              </w:rPr>
+              <w:t>Band</w:t>
+            </w:r>
+          </w:p>
+        </w:tc>
+        <w:tc>
+          <w:tcPr>
+            <w:tcW w:w="3224" w:type="dxa"/>
+            <w:shd w:val="clear" w:color="auto" w:fill="D9D9D9" w:themeFill="background1" w:themeFillShade="D9"/>
+            <w:vAlign w:val="center"/>
+          </w:tcPr>
+          <w:p>
+            <w:pPr>
+              <w:pStyle w:val="a3"/>
+              <w:ind w:left="0"/>
+              <w:jc w:val="center"/>
+            </w:pPr>
+            <w:r>
+              <w:t xml:space="preserve">Действие над </w:t>
+            </w:r>
+            <w:proofErr w:type="spellStart"/>
+            <w:r>
+              <w:rPr>
+                <w:lang w:val="en-US"/>
+              </w:rPr>
+              <w:t>BandConcertInt</w:t>
+            </w:r>
+            <w:proofErr w:type="spellEnd"/>
+          </w:p>
+        </w:tc>
+      </w:tr>
+      <w:tr>
+        <w:trPr>
+          <w:trHeight w:val="542"/>
+        </w:trPr>
+        <w:tc>
+          <w:tcPr>
+            <w:tcW w:w="3374" w:type="dxa"/>
+            <w:shd w:val="clear" w:color="auto" w:fill="D9D9D9" w:themeFill="background1" w:themeFillShade="D9"/>
+            <w:vAlign w:val="center"/>
+          </w:tcPr>
+          <w:p>
+            <w:pPr>
+              <w:pStyle w:val="a3"/>
+              <w:ind w:left="0"/>
+              <w:jc w:val="center"/>
+            </w:pPr>
+            <w:r>
+              <w:t>Вставка</w:t>
+            </w:r>
+          </w:p>
+        </w:tc>
+        <w:tc>
+          <w:tcPr>
+            <w:tcW w:w="3224" w:type="dxa"/>
+            <w:vAlign w:val="center"/>
+          </w:tcPr>
+          <w:p>
+            <w:pPr>
+              <w:pStyle w:val="a3"/>
+              <w:ind w:left="0"/>
+              <w:jc w:val="center"/>
+              <w:rPr>
+                <w:lang w:val="en-US"/>
+              </w:rPr>
+            </w:pPr>
+            <w:r>
+              <w:rPr>
+                <w:lang w:val="en-US"/>
+              </w:rPr>
+              <w:t>-</w:t>
+            </w:r>
+          </w:p>
+        </w:tc>
+        <w:tc>
+          <w:tcPr>
+            <w:tcW w:w="3224" w:type="dxa"/>
+            <w:vAlign w:val="center"/>
+          </w:tcPr>
+          <w:p>
+            <w:pPr>
+              <w:pStyle w:val="a3"/>
+              <w:ind w:left="0"/>
+              <w:jc w:val="center"/>
+            </w:pPr>
+            <w:r>
+              <w:t>Ограничение ссылочной це</w:t>
+            </w:r>
+            <w:bookmarkStart w:id="0" w:name="_GoBack"/>
+            <w:bookmarkEnd w:id="0"/>
+            <w:r>
+              <w:t xml:space="preserve">лостности + </w:t>
+            </w:r>
+            <w:proofErr w:type="spellStart"/>
+            <w:r>
+              <w:rPr>
+                <w:lang w:val="en-US"/>
+              </w:rPr>
+              <w:t>Band</w:t>
+            </w:r>
+            <w:r>
+              <w:rPr>
+                <w:lang w:val="en-US"/>
+              </w:rPr>
+              <w:t>ID</w:t>
+            </w:r>
+            <w:proofErr w:type="spellEnd"/>
+            <w:r>
+              <w:t xml:space="preserve"> </w:t>
+            </w:r>
+            <w:r>
+              <w:rPr>
+                <w:lang w:val="en-US"/>
+              </w:rPr>
+              <w:t>NOT</w:t>
+            </w:r>
+            <w:r>
+              <w:t xml:space="preserve"> </w:t>
+            </w:r>
+            <w:r>
+              <w:rPr>
+                <w:lang w:val="en-US"/>
+              </w:rPr>
+              <w:t>NULL</w:t>
+            </w:r>
+            <w:r>
+              <w:t xml:space="preserve"> (</w:t>
+            </w:r>
+            <w:r>
+              <w:t>внешний ключ)</w:t>
+            </w:r>
+          </w:p>
+        </w:tc>
+      </w:tr>
+      <w:tr>
+        <w:trPr>
+          <w:trHeight w:val="542"/>
+        </w:trPr>
+        <w:tc>
+          <w:tcPr>
+            <w:tcW w:w="3374" w:type="dxa"/>
+            <w:shd w:val="clear" w:color="auto" w:fill="D9D9D9" w:themeFill="background1" w:themeFillShade="D9"/>
+            <w:vAlign w:val="center"/>
+          </w:tcPr>
+          <w:p>
+            <w:pPr>
+              <w:pStyle w:val="a3"/>
+              <w:ind w:left="0"/>
+              <w:jc w:val="center"/>
+            </w:pPr>
+            <w:r>
+              <w:t>Изменение ключа (первичного/внешнего)</w:t>
+            </w:r>
+          </w:p>
+        </w:tc>
+        <w:tc>
+          <w:tcPr>
+            <w:tcW w:w="3224" w:type="dxa"/>
+            <w:vAlign w:val="center"/>
+          </w:tcPr>
+          <w:p>
+            <w:pPr>
+              <w:pStyle w:val="a3"/>
+              <w:ind w:left="0"/>
+              <w:jc w:val="center"/>
+            </w:pPr>
+            <w:r>
+              <w:t xml:space="preserve">Запрет </w:t>
+            </w:r>
+          </w:p>
+        </w:tc>
+        <w:tc>
+          <w:tcPr>
+            <w:tcW w:w="3224" w:type="dxa"/>
+            <w:vAlign w:val="center"/>
+          </w:tcPr>
+          <w:p>
+            <w:pPr>
+              <w:pStyle w:val="a3"/>
+              <w:ind w:left="0"/>
+              <w:jc w:val="center"/>
+            </w:pPr>
+            <w:r>
+              <w:t>Запрет</w:t>
+            </w:r>
+          </w:p>
+        </w:tc>
+      </w:tr>
+      <w:tr>
+        <w:trPr>
+          <w:trHeight w:val="542"/>
+        </w:trPr>
+        <w:tc>
+          <w:tcPr>
+            <w:tcW w:w="3374" w:type="dxa"/>
+            <w:shd w:val="clear" w:color="auto" w:fill="D9D9D9" w:themeFill="background1" w:themeFillShade="D9"/>
+            <w:vAlign w:val="center"/>
+          </w:tcPr>
+          <w:p>
+            <w:pPr>
+              <w:pStyle w:val="a3"/>
+              <w:ind w:left="0"/>
+              <w:jc w:val="center"/>
+            </w:pPr>
+            <w:r>
+              <w:t>Удаление</w:t>
+            </w:r>
+          </w:p>
+        </w:tc>
+        <w:tc>
+          <w:tcPr>
+            <w:tcW w:w="3224" w:type="dxa"/>
+            <w:vAlign w:val="center"/>
+          </w:tcPr>
+          <w:p>
+            <w:pPr>
+              <w:pStyle w:val="a3"/>
+              <w:ind w:left="0"/>
+              <w:jc w:val="center"/>
+            </w:pPr>
+            <w:r>
+              <w:t>Каскадное удаление</w:t>
+            </w:r>
+          </w:p>
+        </w:tc>
+        <w:tc>
+          <w:tcPr>
+            <w:tcW w:w="3224" w:type="dxa"/>
+            <w:vAlign w:val="center"/>
+          </w:tcPr>
+          <w:p>
+            <w:pPr>
+              <w:pStyle w:val="a3"/>
+              <w:ind w:left="0"/>
+              <w:jc w:val="center"/>
+              <w:rPr>
+                <w:lang w:val="en-US"/>
+              </w:rPr>
+            </w:pPr>
+            <w:r>
+              <w:rPr>
+                <w:lang w:val="en-US"/>
+              </w:rPr>
+              <w:t>-</w:t>
+            </w:r>
+          </w:p>
+        </w:tc>
+      </w:tr>
+    </w:tbl>
+    <w:p>
+      <w:pPr>
+        <w:pStyle w:val="a3"/>
+        <w:rPr>
+          <w:lang w:val="en-US"/>
+        </w:rPr>
       </w:pPr>
     </w:p>
     <w:sectPr>
@@ -2056,7 +2765,7 @@
   <w:style w:type="paragraph" w:default="1" w:styleId="a">
     <w:name w:val="Normal"/>
     <w:qFormat/>
-    <w:rsid w:val="005D2298"/>
+    <w:rsid w:val="002D0C0A"/>
     <w:pPr>
       <w:spacing w:line="360" w:lineRule="auto"/>
       <w:ind w:firstLine="851"/>
@@ -2720,7 +3429,7 @@
   <w:style w:type="paragraph" w:default="1" w:styleId="a">
     <w:name w:val="Normal"/>
     <w:qFormat/>
-    <w:rsid w:val="005D2298"/>
+    <w:rsid w:val="002D0C0A"/>
     <w:pPr>
       <w:spacing w:line="360" w:lineRule="auto"/>
       <w:ind w:firstLine="851"/>
@@ -3515,7 +4224,7 @@
 </file>
 
 <file path=customXml/itemProps1.xml><?xml version="1.0" encoding="utf-8"?>
-<ds:datastoreItem xmlns:ds="http://schemas.openxmlformats.org/officeDocument/2006/customXml" ds:itemID="{1558B40C-A78F-417A-A9CC-A046DD429020}">
+<ds:datastoreItem xmlns:ds="http://schemas.openxmlformats.org/officeDocument/2006/customXml" ds:itemID="{B226A90D-E276-4C2B-BFD4-6F5CCAAF7FD4}">
   <ds:schemaRefs>
     <ds:schemaRef ds:uri="http://schemas.openxmlformats.org/officeDocument/2006/bibliography"/>
   </ds:schemaRefs>

</xml_diff>